<commit_message>
rev 7 - The java of LLM composition, CELM
</commit_message>
<xml_diff>
--- a/20251010 Eigentokens_Exposé_English_Revised_2025-10-08 - rev 4e.docx
+++ b/20251010 Eigentokens_Exposé_English_Revised_2025-10-08 - rev 4e.docx
@@ -88,8 +88,9 @@
           <w:sz w:val="24"/>
           <w:szCs w:val="24"/>
         </w:rPr>
-        <w:t xml:space="preserve">If LLM models are build </w:t>
-      </w:r>
+        <w:t xml:space="preserve">If LLM models are </w:t>
+      </w:r>
+      <w:proofErr w:type="gramStart"/>
       <w:r>
         <w:rPr>
           <w:rFonts w:ascii="Calibri" w:hAnsi="Calibri" w:cs="Calibri"/>
@@ -99,8 +100,9 @@
           <w:sz w:val="24"/>
           <w:szCs w:val="24"/>
         </w:rPr>
-        <w:t xml:space="preserve">handcrafted in assembly now, I must confess to have </w:t>
-      </w:r>
+        <w:t>build</w:t>
+      </w:r>
+      <w:proofErr w:type="gramEnd"/>
       <w:r>
         <w:rPr>
           <w:rFonts w:ascii="Calibri" w:hAnsi="Calibri" w:cs="Calibri"/>
@@ -110,7 +112,7 @@
           <w:sz w:val="24"/>
           <w:szCs w:val="24"/>
         </w:rPr>
-        <w:t>invented</w:t>
+        <w:t xml:space="preserve"> </w:t>
       </w:r>
       <w:r>
         <w:rPr>
@@ -121,8 +123,9 @@
           <w:sz w:val="24"/>
           <w:szCs w:val="24"/>
         </w:rPr>
-        <w:t xml:space="preserve"> a modular</w:t>
-      </w:r>
+        <w:t xml:space="preserve">handcrafted in assembly now, I must confess to </w:t>
+      </w:r>
+      <w:proofErr w:type="gramStart"/>
       <w:r>
         <w:rPr>
           <w:rFonts w:ascii="Calibri" w:hAnsi="Calibri" w:cs="Calibri"/>
@@ -132,8 +135,9 @@
           <w:sz w:val="24"/>
           <w:szCs w:val="24"/>
         </w:rPr>
-        <w:t xml:space="preserve"> LLM</w:t>
-      </w:r>
+        <w:t>have</w:t>
+      </w:r>
+      <w:proofErr w:type="gramEnd"/>
       <w:r>
         <w:rPr>
           <w:rFonts w:ascii="Calibri" w:hAnsi="Calibri" w:cs="Calibri"/>
@@ -143,7 +147,7 @@
           <w:sz w:val="24"/>
           <w:szCs w:val="24"/>
         </w:rPr>
-        <w:t xml:space="preserve"> language</w:t>
+        <w:t xml:space="preserve"> </w:t>
       </w:r>
       <w:r>
         <w:rPr>
@@ -154,7 +158,7 @@
           <w:sz w:val="24"/>
           <w:szCs w:val="24"/>
         </w:rPr>
-        <w:t xml:space="preserve"> to already compile them</w:t>
+        <w:t>invented</w:t>
       </w:r>
       <w:r>
         <w:rPr>
@@ -165,6 +169,50 @@
           <w:sz w:val="24"/>
           <w:szCs w:val="24"/>
         </w:rPr>
+        <w:t xml:space="preserve"> a modular</w:t>
+      </w:r>
+      <w:r>
+        <w:rPr>
+          <w:rFonts w:ascii="Calibri" w:hAnsi="Calibri" w:cs="Calibri"/>
+          <w:bCs/>
+          <w:i/>
+          <w:iCs/>
+          <w:sz w:val="24"/>
+          <w:szCs w:val="24"/>
+        </w:rPr>
+        <w:t xml:space="preserve"> LLM</w:t>
+      </w:r>
+      <w:r>
+        <w:rPr>
+          <w:rFonts w:ascii="Calibri" w:hAnsi="Calibri" w:cs="Calibri"/>
+          <w:bCs/>
+          <w:i/>
+          <w:iCs/>
+          <w:sz w:val="24"/>
+          <w:szCs w:val="24"/>
+        </w:rPr>
+        <w:t xml:space="preserve"> language</w:t>
+      </w:r>
+      <w:r>
+        <w:rPr>
+          <w:rFonts w:ascii="Calibri" w:hAnsi="Calibri" w:cs="Calibri"/>
+          <w:bCs/>
+          <w:i/>
+          <w:iCs/>
+          <w:sz w:val="24"/>
+          <w:szCs w:val="24"/>
+        </w:rPr>
+        <w:t xml:space="preserve"> to already compile them</w:t>
+      </w:r>
+      <w:r>
+        <w:rPr>
+          <w:rFonts w:ascii="Calibri" w:hAnsi="Calibri" w:cs="Calibri"/>
+          <w:bCs/>
+          <w:i/>
+          <w:iCs/>
+          <w:sz w:val="24"/>
+          <w:szCs w:val="24"/>
+        </w:rPr>
         <w:t>.</w:t>
       </w:r>
     </w:p>
@@ -351,7 +399,25 @@
           <w:sz w:val="24"/>
           <w:szCs w:val="24"/>
         </w:rPr>
-        <w:t>st@mailbox.tu-dresden.de, benjamineliasprobst@gmail.com  |  Tel.: +49 162 327 8627</w:t>
+        <w:t xml:space="preserve">st@mailbox.tu-dresden.de, </w:t>
+      </w:r>
+      <w:proofErr w:type="gramStart"/>
+      <w:r>
+        <w:rPr>
+          <w:rFonts w:ascii="Calibri" w:hAnsi="Calibri" w:cs="Calibri"/>
+          <w:sz w:val="24"/>
+          <w:szCs w:val="24"/>
+        </w:rPr>
+        <w:t>benjamineliasprobst@gmail.com  |</w:t>
+      </w:r>
+      <w:proofErr w:type="gramEnd"/>
+      <w:r>
+        <w:rPr>
+          <w:rFonts w:ascii="Calibri" w:hAnsi="Calibri" w:cs="Calibri"/>
+          <w:sz w:val="24"/>
+          <w:szCs w:val="24"/>
+        </w:rPr>
+        <w:t xml:space="preserve">  Tel.: +49 162 327 8627</w:t>
       </w:r>
     </w:p>
     <w:p>
@@ -387,7 +453,6 @@
           <w:rFonts w:asciiTheme="majorHAnsi" w:hAnsiTheme="majorHAnsi" w:cstheme="majorHAnsi"/>
           <w:sz w:val="24"/>
           <w:szCs w:val="24"/>
-          <w:lang w:val="de-DE"/>
         </w:rPr>
       </w:pPr>
       <w:r>
@@ -395,16 +460,32 @@
           <w:rFonts w:asciiTheme="majorHAnsi" w:hAnsiTheme="majorHAnsi" w:cstheme="majorHAnsi"/>
           <w:sz w:val="24"/>
           <w:szCs w:val="24"/>
-          <w:lang w:val="de-DE"/>
-        </w:rPr>
-        <w:t>ELM – Eigentoken Lan</w:t>
-      </w:r>
+        </w:rPr>
+        <w:t xml:space="preserve">ELM – </w:t>
+      </w:r>
+      <w:proofErr w:type="spellStart"/>
       <w:r>
         <w:rPr>
           <w:rFonts w:asciiTheme="majorHAnsi" w:hAnsiTheme="majorHAnsi" w:cstheme="majorHAnsi"/>
           <w:sz w:val="24"/>
           <w:szCs w:val="24"/>
-          <w:lang w:val="de-DE"/>
+        </w:rPr>
+        <w:t>Eigentoken</w:t>
+      </w:r>
+      <w:proofErr w:type="spellEnd"/>
+      <w:r>
+        <w:rPr>
+          <w:rFonts w:asciiTheme="majorHAnsi" w:hAnsiTheme="majorHAnsi" w:cstheme="majorHAnsi"/>
+          <w:sz w:val="24"/>
+          <w:szCs w:val="24"/>
+        </w:rPr>
+        <w:t xml:space="preserve"> Lan</w:t>
+      </w:r>
+      <w:r>
+        <w:rPr>
+          <w:rFonts w:asciiTheme="majorHAnsi" w:hAnsiTheme="majorHAnsi" w:cstheme="majorHAnsi"/>
+          <w:sz w:val="24"/>
+          <w:szCs w:val="24"/>
         </w:rPr>
         <w:t>guage Model(er)</w:t>
       </w:r>
@@ -698,7 +779,25 @@
           <w:sz w:val="24"/>
           <w:szCs w:val="24"/>
         </w:rPr>
-        <w:t xml:space="preserve"> B+-Tree similar to indices B+-Trees in MySQL, MariaDB, PostgreSQL</w:t>
+        <w:t xml:space="preserve"> B+-Tree </w:t>
+      </w:r>
+      <w:proofErr w:type="gramStart"/>
+      <w:r>
+        <w:rPr>
+          <w:rFonts w:asciiTheme="majorHAnsi" w:hAnsiTheme="majorHAnsi" w:cstheme="majorHAnsi"/>
+          <w:sz w:val="24"/>
+          <w:szCs w:val="24"/>
+        </w:rPr>
+        <w:t>similar to</w:t>
+      </w:r>
+      <w:proofErr w:type="gramEnd"/>
+      <w:r>
+        <w:rPr>
+          <w:rFonts w:asciiTheme="majorHAnsi" w:hAnsiTheme="majorHAnsi" w:cstheme="majorHAnsi"/>
+          <w:sz w:val="24"/>
+          <w:szCs w:val="24"/>
+        </w:rPr>
+        <w:t xml:space="preserve"> indices B+-Trees in MySQL, MariaDB, PostgreSQL</w:t>
       </w:r>
     </w:p>
     <w:p>
@@ -1002,6 +1101,22 @@
           <w:sz w:val="24"/>
           <w:szCs w:val="24"/>
         </w:rPr>
+        <w:t xml:space="preserve"> modeling</w:t>
+      </w:r>
+      <w:r>
+        <w:rPr>
+          <w:rFonts w:ascii="Calibri" w:hAnsi="Calibri" w:cs="Calibri"/>
+          <w:sz w:val="24"/>
+          <w:szCs w:val="24"/>
+        </w:rPr>
+        <w:t>, assembly and debugging</w:t>
+      </w:r>
+      <w:r>
+        <w:rPr>
+          <w:rFonts w:ascii="Calibri" w:hAnsi="Calibri" w:cs="Calibri"/>
+          <w:sz w:val="24"/>
+          <w:szCs w:val="24"/>
+        </w:rPr>
         <w:t xml:space="preserve"> in</w:t>
       </w:r>
       <w:r>
@@ -1010,7 +1125,41 @@
           <w:sz w:val="24"/>
           <w:szCs w:val="24"/>
         </w:rPr>
-        <w:t xml:space="preserve"> storage, structuring and adaptation</w:t>
+        <w:t xml:space="preserve"> storage</w:t>
+      </w:r>
+      <w:r>
+        <w:rPr>
+          <w:rFonts w:ascii="Calibri" w:hAnsi="Calibri" w:cs="Calibri"/>
+          <w:sz w:val="24"/>
+          <w:szCs w:val="24"/>
+        </w:rPr>
+        <w:t xml:space="preserve">. </w:t>
+      </w:r>
+      <w:proofErr w:type="spellStart"/>
+      <w:r>
+        <w:rPr>
+          <w:rFonts w:ascii="Calibri" w:hAnsi="Calibri" w:cs="Calibri"/>
+          <w:sz w:val="24"/>
+          <w:szCs w:val="24"/>
+        </w:rPr>
+        <w:t>Eigentokens</w:t>
+      </w:r>
+      <w:proofErr w:type="spellEnd"/>
+      <w:r>
+        <w:rPr>
+          <w:rFonts w:ascii="Calibri" w:hAnsi="Calibri" w:cs="Calibri"/>
+          <w:sz w:val="24"/>
+          <w:szCs w:val="24"/>
+        </w:rPr>
+        <w:t xml:space="preserve"> enable database</w:t>
+      </w:r>
+      <w:r>
+        <w:rPr>
+          <w:rFonts w:ascii="Calibri" w:hAnsi="Calibri" w:cs="Calibri"/>
+          <w:sz w:val="24"/>
+          <w:szCs w:val="24"/>
+        </w:rPr>
+        <w:t xml:space="preserve"> structuring and adaptation</w:t>
       </w:r>
       <w:r>
         <w:rPr>
@@ -1034,15 +1183,23 @@
           <w:sz w:val="24"/>
           <w:szCs w:val="24"/>
         </w:rPr>
-        <w:t xml:space="preserve"> asynchronous inline deduplication and lossless compression </w:t>
-      </w:r>
-      <w:r>
-        <w:rPr>
-          <w:rFonts w:ascii="Calibri" w:hAnsi="Calibri" w:cs="Calibri"/>
-          <w:sz w:val="24"/>
-          <w:szCs w:val="24"/>
-        </w:rPr>
-        <w:t>and</w:t>
+        <w:t xml:space="preserve"> asynchronous inline deduplication and lossless compression</w:t>
+      </w:r>
+      <w:r>
+        <w:rPr>
+          <w:rFonts w:ascii="Calibri" w:hAnsi="Calibri" w:cs="Calibri"/>
+          <w:sz w:val="24"/>
+          <w:szCs w:val="24"/>
+        </w:rPr>
+        <w:t xml:space="preserve"> techniques as </w:t>
+      </w:r>
+      <w:r>
+        <w:rPr>
+          <w:rFonts w:ascii="Calibri" w:hAnsi="Calibri" w:cs="Calibri"/>
+          <w:sz w:val="24"/>
+          <w:szCs w:val="24"/>
+        </w:rPr>
+        <w:t>grammar analysis tools, while</w:t>
       </w:r>
       <w:r>
         <w:rPr>
@@ -1101,7 +1258,7 @@
           <w:sz w:val="24"/>
           <w:szCs w:val="24"/>
         </w:rPr>
-        <w:t xml:space="preserve"> to align tokens with </w:t>
+        <w:t xml:space="preserve"> to align </w:t>
       </w:r>
       <w:proofErr w:type="spellStart"/>
       <w:r>
@@ -1110,6 +1267,32 @@
           <w:sz w:val="24"/>
           <w:szCs w:val="24"/>
         </w:rPr>
+        <w:t>Eigen</w:t>
+      </w:r>
+      <w:r>
+        <w:rPr>
+          <w:rFonts w:ascii="Calibri" w:hAnsi="Calibri" w:cs="Calibri"/>
+          <w:sz w:val="24"/>
+          <w:szCs w:val="24"/>
+        </w:rPr>
+        <w:t>tokens</w:t>
+      </w:r>
+      <w:proofErr w:type="spellEnd"/>
+      <w:r>
+        <w:rPr>
+          <w:rFonts w:ascii="Calibri" w:hAnsi="Calibri" w:cs="Calibri"/>
+          <w:sz w:val="24"/>
+          <w:szCs w:val="24"/>
+        </w:rPr>
+        <w:t xml:space="preserve"> with </w:t>
+      </w:r>
+      <w:proofErr w:type="spellStart"/>
+      <w:r>
+        <w:rPr>
+          <w:rFonts w:ascii="Calibri" w:hAnsi="Calibri" w:cs="Calibri"/>
+          <w:sz w:val="24"/>
+          <w:szCs w:val="24"/>
+        </w:rPr>
         <w:t>seekable</w:t>
       </w:r>
       <w:proofErr w:type="spellEnd"/>
@@ -1120,6 +1303,22 @@
           <w:szCs w:val="24"/>
         </w:rPr>
         <w:t xml:space="preserve"> blocks and offsets</w:t>
+      </w:r>
+      <w:r>
+        <w:rPr>
+          <w:rFonts w:ascii="Calibri" w:hAnsi="Calibri" w:cs="Calibri"/>
+          <w:sz w:val="24"/>
+          <w:szCs w:val="24"/>
+        </w:rPr>
+        <w:t xml:space="preserve">, where each </w:t>
+      </w:r>
+      <w:r>
+        <w:rPr>
+          <w:rFonts w:ascii="Calibri" w:hAnsi="Calibri" w:cs="Calibri"/>
+          <w:sz w:val="24"/>
+          <w:szCs w:val="24"/>
+        </w:rPr>
+        <w:t>token may at least contain data and/or an interpretation-program</w:t>
       </w:r>
       <w:r>
         <w:rPr>
@@ -1474,6 +1673,40 @@
         </w:rPr>
         <w:t xml:space="preserve"> how a model in M1 can be defined by M2 rules. </w:t>
       </w:r>
+      <w:r>
+        <w:rPr>
+          <w:rFonts w:ascii="Calibri" w:hAnsi="Calibri" w:cs="Calibri"/>
+          <w:sz w:val="24"/>
+          <w:szCs w:val="24"/>
+        </w:rPr>
+        <w:t xml:space="preserve">Another problem </w:t>
+      </w:r>
+      <w:proofErr w:type="gramStart"/>
+      <w:r>
+        <w:rPr>
+          <w:rFonts w:ascii="Calibri" w:hAnsi="Calibri" w:cs="Calibri"/>
+          <w:sz w:val="24"/>
+          <w:szCs w:val="24"/>
+        </w:rPr>
+        <w:t>is that</w:t>
+      </w:r>
+      <w:proofErr w:type="gramEnd"/>
+      <w:r>
+        <w:rPr>
+          <w:rFonts w:ascii="Calibri" w:hAnsi="Calibri" w:cs="Calibri"/>
+          <w:sz w:val="24"/>
+          <w:szCs w:val="24"/>
+        </w:rPr>
+        <w:t xml:space="preserve"> that most cu</w:t>
+      </w:r>
+      <w:r>
+        <w:rPr>
+          <w:rFonts w:ascii="Calibri" w:hAnsi="Calibri" w:cs="Calibri"/>
+          <w:sz w:val="24"/>
+          <w:szCs w:val="24"/>
+        </w:rPr>
+        <w:t xml:space="preserve">rrent LLM modeling techniques produce nondeterministic model tools. </w:t>
+      </w:r>
       <w:proofErr w:type="spellStart"/>
       <w:r>
         <w:rPr>
@@ -1514,7 +1747,23 @@
           <w:sz w:val="24"/>
           <w:szCs w:val="24"/>
         </w:rPr>
-        <w:t xml:space="preserve"> deterministic LLMs that only reside in </w:t>
+        <w:t xml:space="preserve"> deterministic LLM</w:t>
+      </w:r>
+      <w:r>
+        <w:rPr>
+          <w:rFonts w:ascii="Calibri" w:hAnsi="Calibri" w:cs="Calibri"/>
+          <w:sz w:val="24"/>
+          <w:szCs w:val="24"/>
+        </w:rPr>
+        <w:t xml:space="preserve"> building tools and systems,</w:t>
+      </w:r>
+      <w:r>
+        <w:rPr>
+          <w:rFonts w:ascii="Calibri" w:hAnsi="Calibri" w:cs="Calibri"/>
+          <w:sz w:val="24"/>
+          <w:szCs w:val="24"/>
+        </w:rPr>
+        <w:t xml:space="preserve"> that only reside in </w:t>
       </w:r>
       <w:r>
         <w:rPr>
@@ -1731,6 +1980,7 @@
           <w:sz w:val="24"/>
           <w:szCs w:val="24"/>
         </w:rPr>
+        <w:lastRenderedPageBreak/>
         <w:t xml:space="preserve">Describe yourself to others and your thought process (M3 </w:t>
       </w:r>
       <w:r>
@@ -1788,7 +2038,6 @@
           <w:sz w:val="24"/>
           <w:szCs w:val="24"/>
         </w:rPr>
-        <w:lastRenderedPageBreak/>
         <w:t>Comment from the author: Knowing something</w:t>
       </w:r>
       <w:r>
@@ -2656,7 +2905,16 @@
           <w:sz w:val="24"/>
           <w:szCs w:val="24"/>
         </w:rPr>
-        <w:t xml:space="preserve"> and an AI analysis interface enables us to interpret data changes, grammar/knowledge connections and statistics of topics. Since we can only store data with S3, the AI interface also enables us to set rules and configurations to each B+-Tree, that </w:t>
+        <w:t xml:space="preserve"> and an AI analysis interface enables us to interpret data changes, grammar/knowledge connections and statistics of topics. Since we can only store data with S3, the AI interface also enables us to set rules and configurations to each B+-Tree, </w:t>
+      </w:r>
+      <w:r>
+        <w:rPr>
+          <w:rFonts w:ascii="Calibri" w:hAnsi="Calibri" w:cs="Calibri"/>
+          <w:sz w:val="24"/>
+          <w:szCs w:val="24"/>
+        </w:rPr>
+        <w:lastRenderedPageBreak/>
+        <w:t xml:space="preserve">that </w:t>
       </w:r>
       <w:r>
         <w:rPr>
@@ -2720,16 +2978,7 @@
           <w:sz w:val="24"/>
           <w:szCs w:val="24"/>
         </w:rPr>
-        <w:t xml:space="preserve">, while building a programming language including a self-reflective metamodel compiler to produce LLM </w:t>
-      </w:r>
-      <w:r>
-        <w:rPr>
-          <w:rFonts w:ascii="Calibri" w:hAnsi="Calibri" w:cs="Calibri"/>
-          <w:sz w:val="24"/>
-          <w:szCs w:val="24"/>
-        </w:rPr>
-        <w:lastRenderedPageBreak/>
-        <w:t>models as assembled output</w:t>
+        <w:t>, while building a programming language including a self-reflective metamodel compiler to produce LLM models as assembled output</w:t>
       </w:r>
       <w:r>
         <w:rPr>
@@ -2745,7 +2994,16 @@
           <w:sz w:val="24"/>
           <w:szCs w:val="24"/>
         </w:rPr>
-        <w:t xml:space="preserve"> The target of organizing storage in this way</w:t>
+        <w:t xml:space="preserve"> The target of organizing storage in this </w:t>
+      </w:r>
+      <w:proofErr w:type="gramStart"/>
+      <w:r>
+        <w:rPr>
+          <w:rFonts w:ascii="Calibri" w:hAnsi="Calibri" w:cs="Calibri"/>
+          <w:sz w:val="24"/>
+          <w:szCs w:val="24"/>
+        </w:rPr>
+        <w:t>way</w:t>
       </w:r>
       <w:r>
         <w:rPr>
@@ -2755,6 +3013,7 @@
         </w:rPr>
         <w:t>,</w:t>
       </w:r>
+      <w:proofErr w:type="gramEnd"/>
       <w:r>
         <w:rPr>
           <w:rFonts w:ascii="Calibri" w:hAnsi="Calibri" w:cs="Calibri"/>
@@ -3431,6 +3690,7 @@
           <w:sz w:val="24"/>
           <w:szCs w:val="24"/>
         </w:rPr>
+        <w:lastRenderedPageBreak/>
         <w:t>Nowadays</w:t>
       </w:r>
       <w:r>
@@ -3473,7 +3733,6 @@
           <w:sz w:val="24"/>
           <w:szCs w:val="24"/>
         </w:rPr>
-        <w:lastRenderedPageBreak/>
         <w:t xml:space="preserve">Prior Work: </w:t>
       </w:r>
       <w:proofErr w:type="spellStart"/>
@@ -4246,7 +4505,16 @@
           <w:sz w:val="24"/>
           <w:szCs w:val="24"/>
         </w:rPr>
-        <w:t xml:space="preserve">The machine learning component governs grammar construction for storage layout, not linguistic modeling; hence </w:t>
+        <w:t xml:space="preserve">The machine learning component governs grammar construction for storage </w:t>
+      </w:r>
+      <w:r>
+        <w:rPr>
+          <w:rFonts w:ascii="Calibri" w:hAnsi="Calibri" w:cs="Calibri"/>
+          <w:sz w:val="24"/>
+          <w:szCs w:val="24"/>
+        </w:rPr>
+        <w:lastRenderedPageBreak/>
+        <w:t xml:space="preserve">layout, not linguistic modeling; hence </w:t>
       </w:r>
       <w:r>
         <w:rPr>
@@ -4296,7 +4564,6 @@
           <w:sz w:val="24"/>
           <w:szCs w:val="24"/>
         </w:rPr>
-        <w:lastRenderedPageBreak/>
         <w:t>Problem Statement &amp; Research Questions</w:t>
       </w:r>
     </w:p>
@@ -4526,13 +4793,23 @@
         </w:rPr>
         <w:t>‑</w:t>
       </w:r>
-      <w:r>
-        <w:rPr>
-          <w:rFonts w:ascii="Calibri" w:hAnsi="Calibri" w:cs="Calibri"/>
-          <w:sz w:val="24"/>
-          <w:szCs w:val="24"/>
-        </w:rPr>
-        <w:t>off of asynchronous inline deduplication and compression during ingest compared to offline pipelines?</w:t>
+      <w:proofErr w:type="gramStart"/>
+      <w:r>
+        <w:rPr>
+          <w:rFonts w:ascii="Calibri" w:hAnsi="Calibri" w:cs="Calibri"/>
+          <w:sz w:val="24"/>
+          <w:szCs w:val="24"/>
+        </w:rPr>
+        <w:t>off of</w:t>
+      </w:r>
+      <w:proofErr w:type="gramEnd"/>
+      <w:r>
+        <w:rPr>
+          <w:rFonts w:ascii="Calibri" w:hAnsi="Calibri" w:cs="Calibri"/>
+          <w:sz w:val="24"/>
+          <w:szCs w:val="24"/>
+        </w:rPr>
+        <w:t xml:space="preserve"> asynchronous inline deduplication and compression during ingest compared to offline pipelines?</w:t>
       </w:r>
     </w:p>
     <w:p>
@@ -5042,6 +5319,7 @@
           <w:sz w:val="24"/>
           <w:szCs w:val="24"/>
         </w:rPr>
+        <w:lastRenderedPageBreak/>
         <w:t>Grammar</w:t>
       </w:r>
       <w:r>
@@ -5229,16 +5507,7 @@
           <w:sz w:val="24"/>
           <w:szCs w:val="24"/>
         </w:rPr>
-        <w:t xml:space="preserve"> Keeping the accessible </w:t>
-      </w:r>
-      <w:r>
-        <w:rPr>
-          <w:rFonts w:ascii="Calibri" w:hAnsi="Calibri" w:cs="Calibri"/>
-          <w:sz w:val="24"/>
-          <w:szCs w:val="24"/>
-        </w:rPr>
-        <w:lastRenderedPageBreak/>
-        <w:t>knowledge base on a maximum will increase the potential of deduplication for the trade of some asynchronous performance and more required implementation optimization.</w:t>
+        <w:t xml:space="preserve"> Keeping the accessible knowledge base on a maximum will increase the potential of deduplication for the trade of some asynchronous performance and more required implementation optimization.</w:t>
       </w:r>
     </w:p>
     <w:p>
@@ -5433,15 +5702,23 @@
           <w:sz w:val="24"/>
           <w:szCs w:val="24"/>
         </w:rPr>
-        <w:t>Now we will go into</w:t>
-      </w:r>
-      <w:r>
-        <w:rPr>
-          <w:rFonts w:ascii="Calibri" w:hAnsi="Calibri" w:cs="Calibri"/>
-          <w:sz w:val="24"/>
-          <w:szCs w:val="24"/>
-        </w:rPr>
-        <w:t xml:space="preserve"> the state of the art by giving an example of how the 3 largest </w:t>
+        <w:t>Let’s</w:t>
+      </w:r>
+      <w:r>
+        <w:rPr>
+          <w:rFonts w:ascii="Calibri" w:hAnsi="Calibri" w:cs="Calibri"/>
+          <w:sz w:val="24"/>
+          <w:szCs w:val="24"/>
+        </w:rPr>
+        <w:t xml:space="preserve"> analyze first, how the </w:t>
+      </w:r>
+      <w:r>
+        <w:rPr>
+          <w:rFonts w:ascii="Calibri" w:hAnsi="Calibri" w:cs="Calibri"/>
+          <w:sz w:val="24"/>
+          <w:szCs w:val="24"/>
+        </w:rPr>
+        <w:t xml:space="preserve">3 largest </w:t>
       </w:r>
       <w:r>
         <w:rPr>
@@ -5450,6 +5727,14 @@
           <w:szCs w:val="24"/>
         </w:rPr>
         <w:t>LLM families are built, trained and operated</w:t>
+      </w:r>
+      <w:r>
+        <w:rPr>
+          <w:rFonts w:ascii="Calibri" w:hAnsi="Calibri" w:cs="Calibri"/>
+          <w:sz w:val="24"/>
+          <w:szCs w:val="24"/>
+        </w:rPr>
+        <w:t>.</w:t>
       </w:r>
     </w:p>
     <w:p>
@@ -5723,7 +6008,16 @@
           <w:sz w:val="24"/>
           <w:szCs w:val="24"/>
         </w:rPr>
-        <w:t xml:space="preserve"> GPT models have a fixed (though growing) context window (e.g. tens of thousands of tokens), and no built-in long-term memory beyond what’s compressed in the weights or provided in prompts. Their reasoning is </w:t>
+        <w:t xml:space="preserve"> GPT models have a fixed (though growing) </w:t>
+      </w:r>
+      <w:r>
+        <w:rPr>
+          <w:rFonts w:ascii="Calibri" w:hAnsi="Calibri" w:cs="Calibri"/>
+          <w:sz w:val="24"/>
+          <w:szCs w:val="24"/>
+        </w:rPr>
+        <w:lastRenderedPageBreak/>
+        <w:t xml:space="preserve">context window (e.g. tens of thousands of tokens), and no built-in long-term memory beyond what’s compressed in the weights or provided in prompts. Their reasoning is </w:t>
       </w:r>
       <w:r>
         <w:rPr>
@@ -5741,7 +6035,25 @@
           <w:sz w:val="24"/>
           <w:szCs w:val="24"/>
         </w:rPr>
-        <w:t xml:space="preserve"> – they cannot cleanly separate “facts” or formal rules, and often </w:t>
+        <w:t xml:space="preserve"> – they cannot cleanly separate “facts” or formal </w:t>
+      </w:r>
+      <w:proofErr w:type="gramStart"/>
+      <w:r>
+        <w:rPr>
+          <w:rFonts w:ascii="Calibri" w:hAnsi="Calibri" w:cs="Calibri"/>
+          <w:sz w:val="24"/>
+          <w:szCs w:val="24"/>
+        </w:rPr>
+        <w:t>rules, and</w:t>
+      </w:r>
+      <w:proofErr w:type="gramEnd"/>
+      <w:r>
+        <w:rPr>
+          <w:rFonts w:ascii="Calibri" w:hAnsi="Calibri" w:cs="Calibri"/>
+          <w:sz w:val="24"/>
+          <w:szCs w:val="24"/>
+        </w:rPr>
+        <w:t xml:space="preserve"> often </w:t>
       </w:r>
       <w:r>
         <w:rPr>
@@ -5759,16 +6071,7 @@
           <w:sz w:val="24"/>
           <w:szCs w:val="24"/>
         </w:rPr>
-        <w:t xml:space="preserve"> or produce inconsistent outputs if prompted beyond their learned statistical patterns. Even GPT-5’s advanced architecture (with its internal </w:t>
-      </w:r>
-      <w:r>
-        <w:rPr>
-          <w:rFonts w:ascii="Calibri" w:hAnsi="Calibri" w:cs="Calibri"/>
-          <w:sz w:val="24"/>
-          <w:szCs w:val="24"/>
-        </w:rPr>
-        <w:lastRenderedPageBreak/>
-        <w:t>“thinking” mode) remains fundamentally a probabilistic sequence model; it improves speed and reasoning depth but does not incorporate explicit semantic or grammatical modules.</w:t>
+        <w:t xml:space="preserve"> or produce inconsistent outputs if prompted beyond their learned statistical patterns. Even GPT-5’s advanced architecture (with its internal “thinking” mode) remains fundamentally a probabilistic sequence model; it improves speed and reasoning depth but does not incorporate explicit semantic or grammatical modules.</w:t>
       </w:r>
     </w:p>
     <w:p>
@@ -5890,7 +6193,25 @@
           <w:sz w:val="24"/>
           <w:szCs w:val="24"/>
         </w:rPr>
-        <w:t xml:space="preserve"> (a faster, lightweight model). Gemini’s architecture builds on Transformer foundations but with </w:t>
+        <w:t xml:space="preserve"> (a faster, lightweight model). Gemini’s architecture </w:t>
+      </w:r>
+      <w:proofErr w:type="gramStart"/>
+      <w:r>
+        <w:rPr>
+          <w:rFonts w:ascii="Calibri" w:hAnsi="Calibri" w:cs="Calibri"/>
+          <w:sz w:val="24"/>
+          <w:szCs w:val="24"/>
+        </w:rPr>
+        <w:t>builds on</w:t>
+      </w:r>
+      <w:proofErr w:type="gramEnd"/>
+      <w:r>
+        <w:rPr>
+          <w:rFonts w:ascii="Calibri" w:hAnsi="Calibri" w:cs="Calibri"/>
+          <w:sz w:val="24"/>
+          <w:szCs w:val="24"/>
+        </w:rPr>
+        <w:t xml:space="preserve"> Transformer foundations but with </w:t>
       </w:r>
       <w:r>
         <w:rPr>
@@ -6222,7 +6543,34 @@
           <w:sz w:val="24"/>
           <w:szCs w:val="24"/>
         </w:rPr>
-        <w:t xml:space="preserve"> latest large language model, focused on efficiency and alignment. It uses a Transformer-based architecture similar to GPT, trained on a massive text and code corpus, and notably expanded the context window to </w:t>
+        <w:t xml:space="preserve"> latest large language model, focused on efficiency and alignment. It uses a Transformer-based architecture </w:t>
+      </w:r>
+      <w:proofErr w:type="gramStart"/>
+      <w:r>
+        <w:rPr>
+          <w:rFonts w:ascii="Calibri" w:hAnsi="Calibri" w:cs="Calibri"/>
+          <w:sz w:val="24"/>
+          <w:szCs w:val="24"/>
+        </w:rPr>
+        <w:t>similar to</w:t>
+      </w:r>
+      <w:proofErr w:type="gramEnd"/>
+      <w:r>
+        <w:rPr>
+          <w:rFonts w:ascii="Calibri" w:hAnsi="Calibri" w:cs="Calibri"/>
+          <w:sz w:val="24"/>
+          <w:szCs w:val="24"/>
+        </w:rPr>
+        <w:t xml:space="preserve"> GPT, trained on a massive </w:t>
+      </w:r>
+      <w:r>
+        <w:rPr>
+          <w:rFonts w:ascii="Calibri" w:hAnsi="Calibri" w:cs="Calibri"/>
+          <w:sz w:val="24"/>
+          <w:szCs w:val="24"/>
+        </w:rPr>
+        <w:lastRenderedPageBreak/>
+        <w:t xml:space="preserve">text and code corpus, and notably expanded the context window to </w:t>
       </w:r>
       <w:r>
         <w:rPr>
@@ -6276,16 +6624,7 @@
           <w:sz w:val="24"/>
           <w:szCs w:val="24"/>
         </w:rPr>
-        <w:t xml:space="preserve">, able to interpret images and charts, </w:t>
-      </w:r>
-      <w:r>
-        <w:rPr>
-          <w:rFonts w:ascii="Calibri" w:hAnsi="Calibri" w:cs="Calibri"/>
-          <w:sz w:val="24"/>
-          <w:szCs w:val="24"/>
-        </w:rPr>
-        <w:lastRenderedPageBreak/>
-        <w:t xml:space="preserve">making it multi-modal to an extent. </w:t>
+        <w:t xml:space="preserve">, able to interpret images and charts, making it multi-modal to an extent. </w:t>
       </w:r>
       <w:r>
         <w:rPr>
@@ -6579,16 +6918,9 @@
           <w:sz w:val="24"/>
           <w:szCs w:val="24"/>
         </w:rPr>
-        <w:t>learns a grammar</w:t>
-      </w:r>
-      <w:r>
-        <w:rPr>
-          <w:rFonts w:ascii="Calibri" w:hAnsi="Calibri" w:cs="Calibri"/>
-          <w:sz w:val="24"/>
-          <w:szCs w:val="24"/>
-        </w:rPr>
-        <w:t xml:space="preserve"> from the data. This involves a meta-learning process: an </w:t>
-      </w:r>
+        <w:t xml:space="preserve">learns </w:t>
+      </w:r>
+      <w:proofErr w:type="gramStart"/>
       <w:r>
         <w:rPr>
           <w:rFonts w:ascii="Calibri" w:hAnsi="Calibri" w:cs="Calibri"/>
@@ -6597,6 +6929,25 @@
           <w:sz w:val="24"/>
           <w:szCs w:val="24"/>
         </w:rPr>
+        <w:t>a grammar</w:t>
+      </w:r>
+      <w:proofErr w:type="gramEnd"/>
+      <w:r>
+        <w:rPr>
+          <w:rFonts w:ascii="Calibri" w:hAnsi="Calibri" w:cs="Calibri"/>
+          <w:sz w:val="24"/>
+          <w:szCs w:val="24"/>
+        </w:rPr>
+        <w:t xml:space="preserve"> from the data. This involves a meta-learning process: an </w:t>
+      </w:r>
+      <w:r>
+        <w:rPr>
+          <w:rFonts w:ascii="Calibri" w:hAnsi="Calibri" w:cs="Calibri"/>
+          <w:b/>
+          <w:bCs/>
+          <w:sz w:val="24"/>
+          <w:szCs w:val="24"/>
+        </w:rPr>
         <w:t>M1 metamodel</w:t>
       </w:r>
       <w:r>
@@ -6735,7 +7086,16 @@
           <w:sz w:val="24"/>
           <w:szCs w:val="24"/>
         </w:rPr>
-        <w:t xml:space="preserve">produce a </w:t>
+        <w:t xml:space="preserve">produce </w:t>
+      </w:r>
+      <w:proofErr w:type="gramStart"/>
+      <w:r>
+        <w:rPr>
+          <w:rFonts w:ascii="Calibri" w:hAnsi="Calibri" w:cs="Calibri"/>
+          <w:sz w:val="24"/>
+          <w:szCs w:val="24"/>
+        </w:rPr>
+        <w:t xml:space="preserve">a </w:t>
       </w:r>
       <w:r>
         <w:rPr>
@@ -6745,7 +7105,18 @@
           <w:sz w:val="24"/>
           <w:szCs w:val="24"/>
         </w:rPr>
-        <w:t>formal grammar</w:t>
+        <w:t>formal</w:t>
+      </w:r>
+      <w:proofErr w:type="gramEnd"/>
+      <w:r>
+        <w:rPr>
+          <w:rFonts w:ascii="Calibri" w:hAnsi="Calibri" w:cs="Calibri"/>
+          <w:i/>
+          <w:iCs/>
+          <w:sz w:val="24"/>
+          <w:szCs w:val="24"/>
+        </w:rPr>
+        <w:t xml:space="preserve"> grammar</w:t>
       </w:r>
       <w:r>
         <w:rPr>
@@ -6787,7 +7158,16 @@
           <w:sz w:val="24"/>
           <w:szCs w:val="24"/>
         </w:rPr>
-        <w:t xml:space="preserve">: each token and rule has a concrete definition (a sequence of bytes it expands to), unlike an LLM’s opaque </w:t>
+        <w:t xml:space="preserve">: </w:t>
+      </w:r>
+      <w:r>
+        <w:rPr>
+          <w:rFonts w:ascii="Calibri" w:hAnsi="Calibri" w:cs="Calibri"/>
+          <w:sz w:val="24"/>
+          <w:szCs w:val="24"/>
+        </w:rPr>
+        <w:lastRenderedPageBreak/>
+        <w:t xml:space="preserve">each token and rule has a concrete definition (a sequence of bytes it expands to), unlike an LLM’s opaque </w:t>
       </w:r>
       <w:r>
         <w:rPr>
@@ -6909,7 +7289,6 @@
           <w:sz w:val="24"/>
           <w:szCs w:val="24"/>
         </w:rPr>
-        <w:lastRenderedPageBreak/>
         <w:t xml:space="preserve">Crucially, </w:t>
       </w:r>
       <w:proofErr w:type="spellStart"/>
@@ -7510,7 +7889,16 @@
           <w:sz w:val="24"/>
           <w:szCs w:val="24"/>
         </w:rPr>
-        <w:t xml:space="preserve"> One could imagine the </w:t>
+        <w:t xml:space="preserve"> One could </w:t>
+      </w:r>
+      <w:r>
+        <w:rPr>
+          <w:rFonts w:ascii="Calibri" w:hAnsi="Calibri" w:cs="Calibri"/>
+          <w:sz w:val="24"/>
+          <w:szCs w:val="24"/>
+        </w:rPr>
+        <w:lastRenderedPageBreak/>
+        <w:t xml:space="preserve">imagine the </w:t>
       </w:r>
       <w:proofErr w:type="spellStart"/>
       <w:r>
@@ -7572,7 +7960,25 @@
           <w:sz w:val="24"/>
           <w:szCs w:val="24"/>
         </w:rPr>
-        <w:t xml:space="preserve"> Base data can either be correct or incorrect, existent or not.</w:t>
+        <w:t xml:space="preserve"> </w:t>
+      </w:r>
+      <w:proofErr w:type="gramStart"/>
+      <w:r>
+        <w:rPr>
+          <w:rFonts w:ascii="Calibri" w:hAnsi="Calibri" w:cs="Calibri"/>
+          <w:sz w:val="24"/>
+          <w:szCs w:val="24"/>
+        </w:rPr>
+        <w:t>Base</w:t>
+      </w:r>
+      <w:proofErr w:type="gramEnd"/>
+      <w:r>
+        <w:rPr>
+          <w:rFonts w:ascii="Calibri" w:hAnsi="Calibri" w:cs="Calibri"/>
+          <w:sz w:val="24"/>
+          <w:szCs w:val="24"/>
+        </w:rPr>
+        <w:t xml:space="preserve"> data can either be correct or incorrect, existent or not.</w:t>
       </w:r>
       <w:r>
         <w:rPr>
@@ -7602,8 +8008,58 @@
           <w:sz w:val="24"/>
           <w:szCs w:val="24"/>
         </w:rPr>
-        <w:t xml:space="preserve"> approach marks a step </w:t>
-      </w:r>
+        <w:t xml:space="preserve"> approach marks a step in that direction</w:t>
+      </w:r>
+      <w:r>
+        <w:rPr>
+          <w:rFonts w:ascii="Calibri" w:hAnsi="Calibri" w:cs="Calibri"/>
+          <w:sz w:val="24"/>
+          <w:szCs w:val="24"/>
+        </w:rPr>
+        <w:t>. By prioritizing explicit structure over statistical guesswork, our system design moves toward bridging probabilistic and symbolic methods in AI</w:t>
+      </w:r>
+      <w:r>
+        <w:rPr>
+          <w:rFonts w:ascii="Calibri" w:hAnsi="Calibri" w:cs="Calibri"/>
+          <w:sz w:val="24"/>
+          <w:szCs w:val="24"/>
+        </w:rPr>
+        <w:t xml:space="preserve"> into </w:t>
+      </w:r>
+      <w:r>
+        <w:rPr>
+          <w:rFonts w:ascii="Calibri" w:hAnsi="Calibri" w:cs="Calibri"/>
+          <w:sz w:val="24"/>
+          <w:szCs w:val="24"/>
+        </w:rPr>
+        <w:t xml:space="preserve">becoming a mature engineering </w:t>
+      </w:r>
+      <w:r>
+        <w:rPr>
+          <w:rFonts w:ascii="Calibri" w:hAnsi="Calibri" w:cs="Calibri"/>
+          <w:sz w:val="24"/>
+          <w:szCs w:val="24"/>
+        </w:rPr>
+        <w:t>discipline</w:t>
+      </w:r>
+      <w:r>
+        <w:rPr>
+          <w:rFonts w:ascii="Calibri" w:hAnsi="Calibri" w:cs="Calibri"/>
+          <w:sz w:val="24"/>
+          <w:szCs w:val="24"/>
+        </w:rPr>
+        <w:t>.</w:t>
+      </w:r>
+    </w:p>
+    <w:p>
+      <w:pPr>
+        <w:spacing w:after="200" w:line="276" w:lineRule="auto"/>
+        <w:rPr>
+          <w:rFonts w:ascii="Calibri" w:hAnsi="Calibri" w:cs="Calibri"/>
+          <w:sz w:val="24"/>
+          <w:szCs w:val="24"/>
+        </w:rPr>
+      </w:pPr>
       <w:r>
         <w:rPr>
           <w:rFonts w:ascii="Calibri" w:hAnsi="Calibri" w:cs="Calibri"/>
@@ -7612,48 +8068,67 @@
           <w:sz w:val="24"/>
           <w:szCs w:val="24"/>
         </w:rPr>
-        <w:lastRenderedPageBreak/>
-        <w:t>in that direction</w:t>
-      </w:r>
-      <w:r>
-        <w:rPr>
-          <w:rFonts w:ascii="Calibri" w:hAnsi="Calibri" w:cs="Calibri"/>
-          <w:sz w:val="24"/>
-          <w:szCs w:val="24"/>
-        </w:rPr>
-        <w:t>. By prioritizing explicit structure over statistical guesswork, our system design moves toward bridging probabilistic and symbolic methods in AI</w:t>
-      </w:r>
-      <w:r>
-        <w:rPr>
-          <w:rFonts w:ascii="Calibri" w:hAnsi="Calibri" w:cs="Calibri"/>
-          <w:sz w:val="24"/>
-          <w:szCs w:val="24"/>
-        </w:rPr>
-        <w:t xml:space="preserve"> into </w:t>
-      </w:r>
-      <w:r>
-        <w:rPr>
-          <w:rFonts w:ascii="Calibri" w:hAnsi="Calibri" w:cs="Calibri"/>
-          <w:sz w:val="24"/>
-          <w:szCs w:val="24"/>
-        </w:rPr>
-        <w:t xml:space="preserve">becoming a mature engineering </w:t>
-      </w:r>
-      <w:r>
-        <w:rPr>
-          <w:rFonts w:ascii="Calibri" w:hAnsi="Calibri" w:cs="Calibri"/>
-          <w:sz w:val="24"/>
-          <w:szCs w:val="24"/>
-        </w:rPr>
-        <w:t>discipline</w:t>
-      </w:r>
-      <w:r>
-        <w:rPr>
-          <w:rFonts w:ascii="Calibri" w:hAnsi="Calibri" w:cs="Calibri"/>
-          <w:sz w:val="24"/>
-          <w:szCs w:val="24"/>
-        </w:rPr>
-        <w:t>.</w:t>
+        <w:t>In summary,</w:t>
+      </w:r>
+      <w:r>
+        <w:rPr>
+          <w:rFonts w:ascii="Calibri" w:hAnsi="Calibri" w:cs="Calibri"/>
+          <w:sz w:val="24"/>
+          <w:szCs w:val="24"/>
+        </w:rPr>
+        <w:t xml:space="preserve"> </w:t>
+      </w:r>
+      <w:proofErr w:type="spellStart"/>
+      <w:r>
+        <w:rPr>
+          <w:rFonts w:ascii="Calibri" w:hAnsi="Calibri" w:cs="Calibri"/>
+          <w:sz w:val="24"/>
+          <w:szCs w:val="24"/>
+        </w:rPr>
+        <w:t>Eigentokens</w:t>
+      </w:r>
+      <w:proofErr w:type="spellEnd"/>
+      <w:r>
+        <w:rPr>
+          <w:rFonts w:ascii="Calibri" w:hAnsi="Calibri" w:cs="Calibri"/>
+          <w:sz w:val="24"/>
+          <w:szCs w:val="24"/>
+        </w:rPr>
+        <w:t xml:space="preserve"> </w:t>
+      </w:r>
+      <w:r>
+        <w:rPr>
+          <w:rFonts w:ascii="Calibri" w:hAnsi="Calibri" w:cs="Calibri"/>
+          <w:sz w:val="24"/>
+          <w:szCs w:val="24"/>
+        </w:rPr>
+        <w:t>diverge</w:t>
+      </w:r>
+      <w:r>
+        <w:rPr>
+          <w:rFonts w:ascii="Calibri" w:hAnsi="Calibri" w:cs="Calibri"/>
+          <w:sz w:val="24"/>
+          <w:szCs w:val="24"/>
+        </w:rPr>
+        <w:t xml:space="preserve"> from conventional LLM architectures by using </w:t>
+      </w:r>
+      <w:r>
+        <w:rPr>
+          <w:rFonts w:ascii="Calibri" w:hAnsi="Calibri" w:cs="Calibri"/>
+          <w:b/>
+          <w:bCs/>
+          <w:sz w:val="24"/>
+          <w:szCs w:val="24"/>
+        </w:rPr>
+        <w:t>deterministic grammar rules</w:t>
+      </w:r>
+      <w:r>
+        <w:rPr>
+          <w:rFonts w:ascii="Calibri" w:hAnsi="Calibri" w:cs="Calibri"/>
+          <w:sz w:val="24"/>
+          <w:szCs w:val="24"/>
+        </w:rPr>
+        <w:t xml:space="preserve"> as the core representation of knowledge. Below, we outline the concrete system design and components that implement this novel approach:</w:t>
       </w:r>
     </w:p>
     <w:p>
@@ -7668,55 +8143,23 @@
       <w:r>
         <w:rPr>
           <w:rFonts w:ascii="Calibri" w:hAnsi="Calibri" w:cs="Calibri"/>
+          <w:sz w:val="24"/>
+          <w:szCs w:val="24"/>
+        </w:rPr>
+        <w:t xml:space="preserve">A1 – </w:t>
+      </w:r>
+      <w:proofErr w:type="spellStart"/>
+      <w:r>
+        <w:rPr>
+          <w:rFonts w:ascii="Calibri" w:hAnsi="Calibri" w:cs="Calibri"/>
           <w:b/>
           <w:bCs/>
           <w:sz w:val="24"/>
           <w:szCs w:val="24"/>
         </w:rPr>
-        <w:t>In summary,</w:t>
-      </w:r>
-      <w:r>
-        <w:rPr>
-          <w:rFonts w:ascii="Calibri" w:hAnsi="Calibri" w:cs="Calibri"/>
-          <w:sz w:val="24"/>
-          <w:szCs w:val="24"/>
-        </w:rPr>
-        <w:t xml:space="preserve"> </w:t>
-      </w:r>
-      <w:proofErr w:type="spellStart"/>
-      <w:r>
-        <w:rPr>
-          <w:rFonts w:ascii="Calibri" w:hAnsi="Calibri" w:cs="Calibri"/>
-          <w:sz w:val="24"/>
-          <w:szCs w:val="24"/>
-        </w:rPr>
         <w:t>Eigentokens</w:t>
       </w:r>
       <w:proofErr w:type="spellEnd"/>
-      <w:r>
-        <w:rPr>
-          <w:rFonts w:ascii="Calibri" w:hAnsi="Calibri" w:cs="Calibri"/>
-          <w:sz w:val="24"/>
-          <w:szCs w:val="24"/>
-        </w:rPr>
-        <w:t xml:space="preserve"> </w:t>
-      </w:r>
-      <w:r>
-        <w:rPr>
-          <w:rFonts w:ascii="Calibri" w:hAnsi="Calibri" w:cs="Calibri"/>
-          <w:sz w:val="24"/>
-          <w:szCs w:val="24"/>
-        </w:rPr>
-        <w:t>diverge</w:t>
-      </w:r>
-      <w:r>
-        <w:rPr>
-          <w:rFonts w:ascii="Calibri" w:hAnsi="Calibri" w:cs="Calibri"/>
-          <w:sz w:val="24"/>
-          <w:szCs w:val="24"/>
-        </w:rPr>
-        <w:t xml:space="preserve"> from conventional LLM architectures by using </w:t>
-      </w:r>
       <w:r>
         <w:rPr>
           <w:rFonts w:ascii="Calibri" w:hAnsi="Calibri" w:cs="Calibri"/>
@@ -7725,15 +8168,15 @@
           <w:sz w:val="24"/>
           <w:szCs w:val="24"/>
         </w:rPr>
-        <w:t>deterministic grammar rules</w:t>
-      </w:r>
-      <w:r>
-        <w:rPr>
-          <w:rFonts w:ascii="Calibri" w:hAnsi="Calibri" w:cs="Calibri"/>
-          <w:sz w:val="24"/>
-          <w:szCs w:val="24"/>
-        </w:rPr>
-        <w:t xml:space="preserve"> as the core representation of knowledge. Below, we outline the concrete system design and components that implement this novel approach:</w:t>
+        <w:t xml:space="preserve"> &amp; Dynamic Chunking:</w:t>
+      </w:r>
+      <w:r>
+        <w:rPr>
+          <w:rFonts w:ascii="Calibri" w:hAnsi="Calibri" w:cs="Calibri"/>
+          <w:sz w:val="24"/>
+          <w:szCs w:val="24"/>
+        </w:rPr>
+        <w:t xml:space="preserve"> Seed chunk boundaries via CDC; refine them into grammar tokens by merging similar snippets into productions stable under local edits. Maintain token IDs and one or more object fingerprints; allow recursive subdivision for hot ranges.</w:t>
       </w:r>
     </w:p>
     <w:p>
@@ -7751,9 +8194,8 @@
           <w:sz w:val="24"/>
           <w:szCs w:val="24"/>
         </w:rPr>
-        <w:t xml:space="preserve">A1 – </w:t>
-      </w:r>
-      <w:proofErr w:type="spellStart"/>
+        <w:t xml:space="preserve">A2 – </w:t>
+      </w:r>
       <w:r>
         <w:rPr>
           <w:rFonts w:ascii="Calibri" w:hAnsi="Calibri" w:cs="Calibri"/>
@@ -7762,9 +8204,8 @@
           <w:sz w:val="24"/>
           <w:szCs w:val="24"/>
         </w:rPr>
-        <w:t>Eigentokens</w:t>
-      </w:r>
-      <w:proofErr w:type="spellEnd"/>
+        <w:t>B+</w:t>
+      </w:r>
       <w:r>
         <w:rPr>
           <w:rFonts w:ascii="Calibri" w:hAnsi="Calibri" w:cs="Calibri"/>
@@ -7773,15 +8214,53 @@
           <w:sz w:val="24"/>
           <w:szCs w:val="24"/>
         </w:rPr>
-        <w:t xml:space="preserve"> &amp; Dynamic Chunking:</w:t>
-      </w:r>
-      <w:r>
-        <w:rPr>
-          <w:rFonts w:ascii="Calibri" w:hAnsi="Calibri" w:cs="Calibri"/>
-          <w:sz w:val="24"/>
-          <w:szCs w:val="24"/>
-        </w:rPr>
-        <w:t xml:space="preserve"> Seed chunk boundaries via CDC; refine them into grammar tokens by merging similar snippets into productions stable under local edits. Maintain token IDs and one or more object fingerprints; allow recursive subdivision for hot ranges.</w:t>
+        <w:noBreakHyphen/>
+        <w:t>Forest Metadata:</w:t>
+      </w:r>
+      <w:r>
+        <w:rPr>
+          <w:rFonts w:ascii="Calibri" w:hAnsi="Calibri" w:cs="Calibri"/>
+          <w:sz w:val="24"/>
+          <w:szCs w:val="24"/>
+        </w:rPr>
+        <w:t xml:space="preserve"> Map the grammar to a non</w:t>
+      </w:r>
+      <w:r>
+        <w:rPr>
+          <w:rFonts w:ascii="Calibri" w:hAnsi="Calibri" w:cs="Calibri"/>
+          <w:sz w:val="24"/>
+          <w:szCs w:val="24"/>
+        </w:rPr>
+        <w:noBreakHyphen/>
+        <w:t>strict B+ forest—internal nodes encode productions; leaves hold raw or pre</w:t>
+      </w:r>
+      <w:r>
+        <w:rPr>
+          <w:rFonts w:ascii="Calibri" w:hAnsi="Calibri" w:cs="Calibri"/>
+          <w:sz w:val="24"/>
+          <w:szCs w:val="24"/>
+        </w:rPr>
+        <w:noBreakHyphen/>
+        <w:t xml:space="preserve">processed (e.g., </w:t>
+      </w:r>
+      <w:proofErr w:type="spellStart"/>
+      <w:r>
+        <w:rPr>
+          <w:rFonts w:ascii="Calibri" w:hAnsi="Calibri" w:cs="Calibri"/>
+          <w:sz w:val="24"/>
+          <w:szCs w:val="24"/>
+        </w:rPr>
+        <w:t>zstd</w:t>
+      </w:r>
+      <w:proofErr w:type="spellEnd"/>
+      <w:r>
+        <w:rPr>
+          <w:rFonts w:ascii="Calibri" w:hAnsi="Calibri" w:cs="Calibri"/>
+          <w:sz w:val="24"/>
+          <w:szCs w:val="24"/>
+        </w:rPr>
+        <w:noBreakHyphen/>
+        <w:t>compressed) snippets. Preserve order and offsets to support range reads without full rehydration.</w:t>
       </w:r>
     </w:p>
     <w:p>
@@ -7799,7 +8278,7 @@
           <w:sz w:val="24"/>
           <w:szCs w:val="24"/>
         </w:rPr>
-        <w:t xml:space="preserve">A2 – </w:t>
+        <w:t xml:space="preserve">A3 – </w:t>
       </w:r>
       <w:r>
         <w:rPr>
@@ -7809,7 +8288,33 @@
           <w:sz w:val="24"/>
           <w:szCs w:val="24"/>
         </w:rPr>
-        <w:t>B+</w:t>
+        <w:t>Asynchronous Inline Pipeline:</w:t>
+      </w:r>
+      <w:r>
+        <w:rPr>
+          <w:rFonts w:ascii="Calibri" w:hAnsi="Calibri" w:cs="Calibri"/>
+          <w:sz w:val="24"/>
+          <w:szCs w:val="24"/>
+        </w:rPr>
+        <w:t xml:space="preserve"> Ingest computes similarity and grammar updates asynchronously; stable references are written immediately; background tasks finalize compression and index compaction.</w:t>
+      </w:r>
+    </w:p>
+    <w:p>
+      <w:pPr>
+        <w:spacing w:after="200" w:line="276" w:lineRule="auto"/>
+        <w:rPr>
+          <w:rFonts w:ascii="Calibri" w:hAnsi="Calibri" w:cs="Calibri"/>
+          <w:sz w:val="24"/>
+          <w:szCs w:val="24"/>
+        </w:rPr>
+      </w:pPr>
+      <w:r>
+        <w:rPr>
+          <w:rFonts w:ascii="Calibri" w:hAnsi="Calibri" w:cs="Calibri"/>
+          <w:sz w:val="24"/>
+          <w:szCs w:val="24"/>
+        </w:rPr>
+        <w:t xml:space="preserve">A4 – </w:t>
       </w:r>
       <w:r>
         <w:rPr>
@@ -7819,16 +8324,24 @@
           <w:sz w:val="24"/>
           <w:szCs w:val="24"/>
         </w:rPr>
+        <w:t>API &amp; Integration:</w:t>
+      </w:r>
+      <w:r>
+        <w:rPr>
+          <w:rFonts w:ascii="Calibri" w:hAnsi="Calibri" w:cs="Calibri"/>
+          <w:sz w:val="24"/>
+          <w:szCs w:val="24"/>
+        </w:rPr>
+        <w:t xml:space="preserve"> S3</w:t>
+      </w:r>
+      <w:r>
+        <w:rPr>
+          <w:rFonts w:ascii="Calibri" w:hAnsi="Calibri" w:cs="Calibri"/>
+          <w:sz w:val="24"/>
+          <w:szCs w:val="24"/>
+        </w:rPr>
         <w:noBreakHyphen/>
-        <w:t>Forest Metadata:</w:t>
-      </w:r>
-      <w:r>
-        <w:rPr>
-          <w:rFonts w:ascii="Calibri" w:hAnsi="Calibri" w:cs="Calibri"/>
-          <w:sz w:val="24"/>
-          <w:szCs w:val="24"/>
-        </w:rPr>
-        <w:t xml:space="preserve"> Map the grammar to a non</w:t>
+        <w:t>compatible object interface; KV semantics; per</w:t>
       </w:r>
       <w:r>
         <w:rPr>
@@ -7837,7 +8350,7 @@
           <w:szCs w:val="24"/>
         </w:rPr>
         <w:noBreakHyphen/>
-        <w:t>strict B+ forest—internal nodes encode productions; leaves hold raw or pre</w:t>
+        <w:t>object fingerprint export. Range GET is served via token</w:t>
       </w:r>
       <w:r>
         <w:rPr>
@@ -7846,26 +8359,7 @@
           <w:szCs w:val="24"/>
         </w:rPr>
         <w:noBreakHyphen/>
-        <w:t xml:space="preserve">processed (e.g., </w:t>
-      </w:r>
-      <w:proofErr w:type="spellStart"/>
-      <w:r>
-        <w:rPr>
-          <w:rFonts w:ascii="Calibri" w:hAnsi="Calibri" w:cs="Calibri"/>
-          <w:sz w:val="24"/>
-          <w:szCs w:val="24"/>
-        </w:rPr>
-        <w:t>zstd</w:t>
-      </w:r>
-      <w:proofErr w:type="spellEnd"/>
-      <w:r>
-        <w:rPr>
-          <w:rFonts w:ascii="Calibri" w:hAnsi="Calibri" w:cs="Calibri"/>
-          <w:sz w:val="24"/>
-          <w:szCs w:val="24"/>
-        </w:rPr>
-        <w:noBreakHyphen/>
-        <w:t>compressed) snippets. Preserve order and offsets to support range reads without full rehydration.</w:t>
+        <w:t>aligned block maps for efficient partial reads; optional BATCH GET for batched data loader access.</w:t>
       </w:r>
     </w:p>
     <w:p>
@@ -7883,7 +8377,23 @@
           <w:sz w:val="24"/>
           <w:szCs w:val="24"/>
         </w:rPr>
-        <w:t xml:space="preserve">A3 – </w:t>
+        <w:t xml:space="preserve">A5 </w:t>
+      </w:r>
+      <w:r>
+        <w:rPr>
+          <w:rFonts w:ascii="Calibri" w:hAnsi="Calibri" w:cs="Calibri"/>
+          <w:sz w:val="24"/>
+          <w:szCs w:val="24"/>
+        </w:rPr>
+        <w:t>–</w:t>
+      </w:r>
+      <w:r>
+        <w:rPr>
+          <w:rFonts w:ascii="Calibri" w:hAnsi="Calibri" w:cs="Calibri"/>
+          <w:sz w:val="24"/>
+          <w:szCs w:val="24"/>
+        </w:rPr>
+        <w:t xml:space="preserve"> </w:t>
       </w:r>
       <w:r>
         <w:rPr>
@@ -7893,15 +8403,43 @@
           <w:sz w:val="24"/>
           <w:szCs w:val="24"/>
         </w:rPr>
-        <w:t>Asynchronous Inline Pipeline:</w:t>
-      </w:r>
-      <w:r>
-        <w:rPr>
-          <w:rFonts w:ascii="Calibri" w:hAnsi="Calibri" w:cs="Calibri"/>
-          <w:sz w:val="24"/>
-          <w:szCs w:val="24"/>
-        </w:rPr>
-        <w:t xml:space="preserve"> Ingest computes similarity and grammar updates asynchronously; stable references are written immediately; background tasks finalize compression and index compaction.</w:t>
+        <w:t>Analysis</w:t>
+      </w:r>
+      <w:r>
+        <w:rPr>
+          <w:rFonts w:ascii="Calibri" w:hAnsi="Calibri" w:cs="Calibri"/>
+          <w:b/>
+          <w:bCs/>
+          <w:sz w:val="24"/>
+          <w:szCs w:val="24"/>
+        </w:rPr>
+        <w:t>/Control</w:t>
+      </w:r>
+      <w:r>
+        <w:rPr>
+          <w:rFonts w:ascii="Calibri" w:hAnsi="Calibri" w:cs="Calibri"/>
+          <w:b/>
+          <w:bCs/>
+          <w:sz w:val="24"/>
+          <w:szCs w:val="24"/>
+        </w:rPr>
+        <w:t xml:space="preserve"> API:</w:t>
+      </w:r>
+      <w:r>
+        <w:rPr>
+          <w:rFonts w:ascii="Calibri" w:hAnsi="Calibri" w:cs="Calibri"/>
+          <w:sz w:val="24"/>
+          <w:szCs w:val="24"/>
+        </w:rPr>
+        <w:t xml:space="preserve"> To get metrics from the system to grammars, patterns and rules, be require a second interface to </w:t>
+      </w:r>
+      <w:r>
+        <w:rPr>
+          <w:rFonts w:ascii="Calibri" w:hAnsi="Calibri" w:cs="Calibri"/>
+          <w:sz w:val="24"/>
+          <w:szCs w:val="24"/>
+        </w:rPr>
+        <w:t>set database behavior.</w:t>
       </w:r>
     </w:p>
     <w:p>
@@ -7919,8 +8457,25 @@
           <w:sz w:val="24"/>
           <w:szCs w:val="24"/>
         </w:rPr>
-        <w:t xml:space="preserve">A4 – </w:t>
-      </w:r>
+        <w:t xml:space="preserve">A6 </w:t>
+      </w:r>
+      <w:r>
+        <w:rPr>
+          <w:rFonts w:ascii="Calibri" w:hAnsi="Calibri" w:cs="Calibri"/>
+          <w:sz w:val="24"/>
+          <w:szCs w:val="24"/>
+        </w:rPr>
+        <w:t>–</w:t>
+      </w:r>
+      <w:r>
+        <w:rPr>
+          <w:rFonts w:ascii="Calibri" w:hAnsi="Calibri" w:cs="Calibri"/>
+          <w:sz w:val="24"/>
+          <w:szCs w:val="24"/>
+        </w:rPr>
+        <w:t xml:space="preserve"> </w:t>
+      </w:r>
+      <w:proofErr w:type="spellStart"/>
       <w:r>
         <w:rPr>
           <w:rFonts w:ascii="Calibri" w:hAnsi="Calibri" w:cs="Calibri"/>
@@ -7929,42 +8484,60 @@
           <w:sz w:val="24"/>
           <w:szCs w:val="24"/>
         </w:rPr>
-        <w:t>API &amp; Integration:</w:t>
-      </w:r>
-      <w:r>
-        <w:rPr>
-          <w:rFonts w:ascii="Calibri" w:hAnsi="Calibri" w:cs="Calibri"/>
-          <w:sz w:val="24"/>
-          <w:szCs w:val="24"/>
-        </w:rPr>
-        <w:t xml:space="preserve"> S3</w:t>
-      </w:r>
-      <w:r>
-        <w:rPr>
-          <w:rFonts w:ascii="Calibri" w:hAnsi="Calibri" w:cs="Calibri"/>
-          <w:sz w:val="24"/>
-          <w:szCs w:val="24"/>
-        </w:rPr>
-        <w:noBreakHyphen/>
-        <w:t>compatible object interface; KV semantics; per</w:t>
-      </w:r>
-      <w:r>
-        <w:rPr>
-          <w:rFonts w:ascii="Calibri" w:hAnsi="Calibri" w:cs="Calibri"/>
-          <w:sz w:val="24"/>
-          <w:szCs w:val="24"/>
-        </w:rPr>
-        <w:noBreakHyphen/>
-        <w:t>object fingerprint export. Range GET is served via token</w:t>
-      </w:r>
-      <w:r>
-        <w:rPr>
-          <w:rFonts w:ascii="Calibri" w:hAnsi="Calibri" w:cs="Calibri"/>
-          <w:sz w:val="24"/>
-          <w:szCs w:val="24"/>
-        </w:rPr>
-        <w:noBreakHyphen/>
-        <w:t>aligned block maps for efficient partial reads; optional BATCH GET for batched data loader access.</w:t>
+        <w:t>Eigentoken</w:t>
+      </w:r>
+      <w:proofErr w:type="spellEnd"/>
+      <w:r>
+        <w:rPr>
+          <w:rFonts w:ascii="Calibri" w:hAnsi="Calibri" w:cs="Calibri"/>
+          <w:b/>
+          <w:bCs/>
+          <w:sz w:val="24"/>
+          <w:szCs w:val="24"/>
+        </w:rPr>
+        <w:t xml:space="preserve"> mock of local rules:</w:t>
+      </w:r>
+      <w:r>
+        <w:rPr>
+          <w:rFonts w:ascii="Calibri" w:hAnsi="Calibri" w:cs="Calibri"/>
+          <w:sz w:val="24"/>
+          <w:szCs w:val="24"/>
+        </w:rPr>
+        <w:t xml:space="preserve"> Develop some pattern rules for</w:t>
+      </w:r>
+      <w:r>
+        <w:rPr>
+          <w:rFonts w:ascii="Calibri" w:hAnsi="Calibri" w:cs="Calibri"/>
+          <w:sz w:val="24"/>
+          <w:szCs w:val="24"/>
+        </w:rPr>
+        <w:t xml:space="preserve"> </w:t>
+      </w:r>
+      <w:proofErr w:type="spellStart"/>
+      <w:r>
+        <w:rPr>
+          <w:rFonts w:ascii="Calibri" w:hAnsi="Calibri" w:cs="Calibri"/>
+          <w:sz w:val="24"/>
+          <w:szCs w:val="24"/>
+        </w:rPr>
+        <w:t>Eigentoken</w:t>
+      </w:r>
+      <w:proofErr w:type="spellEnd"/>
+      <w:r>
+        <w:rPr>
+          <w:rFonts w:ascii="Calibri" w:hAnsi="Calibri" w:cs="Calibri"/>
+          <w:sz w:val="24"/>
+          <w:szCs w:val="24"/>
+        </w:rPr>
+        <w:t xml:space="preserve"> </w:t>
+      </w:r>
+      <w:r>
+        <w:rPr>
+          <w:rFonts w:ascii="Calibri" w:hAnsi="Calibri" w:cs="Calibri"/>
+          <w:sz w:val="24"/>
+          <w:szCs w:val="24"/>
+        </w:rPr>
+        <w:t>processing to demonstrate storage and grammar linking behavior.</w:t>
       </w:r>
     </w:p>
     <w:p>
@@ -7982,23 +8555,23 @@
           <w:sz w:val="24"/>
           <w:szCs w:val="24"/>
         </w:rPr>
-        <w:t xml:space="preserve">A5 </w:t>
-      </w:r>
-      <w:r>
-        <w:rPr>
-          <w:rFonts w:ascii="Calibri" w:hAnsi="Calibri" w:cs="Calibri"/>
-          <w:sz w:val="24"/>
-          <w:szCs w:val="24"/>
-        </w:rPr>
-        <w:t>–</w:t>
-      </w:r>
-      <w:r>
-        <w:rPr>
-          <w:rFonts w:ascii="Calibri" w:hAnsi="Calibri" w:cs="Calibri"/>
-          <w:sz w:val="24"/>
-          <w:szCs w:val="24"/>
-        </w:rPr>
-        <w:t xml:space="preserve"> </w:t>
+        <w:t>A</w:t>
+      </w:r>
+      <w:r>
+        <w:rPr>
+          <w:rFonts w:ascii="Calibri" w:hAnsi="Calibri" w:cs="Calibri"/>
+          <w:sz w:val="24"/>
+          <w:szCs w:val="24"/>
+        </w:rPr>
+        <w:t>7</w:t>
+      </w:r>
+      <w:r>
+        <w:rPr>
+          <w:rFonts w:ascii="Calibri" w:hAnsi="Calibri" w:cs="Calibri"/>
+          <w:sz w:val="24"/>
+          <w:szCs w:val="24"/>
+        </w:rPr>
+        <w:t xml:space="preserve"> – </w:t>
       </w:r>
       <w:r>
         <w:rPr>
@@ -8008,224 +8581,80 @@
           <w:sz w:val="24"/>
           <w:szCs w:val="24"/>
         </w:rPr>
-        <w:t>Analysis</w:t>
-      </w:r>
-      <w:r>
-        <w:rPr>
-          <w:rFonts w:ascii="Calibri" w:hAnsi="Calibri" w:cs="Calibri"/>
-          <w:b/>
-          <w:bCs/>
-          <w:sz w:val="24"/>
-          <w:szCs w:val="24"/>
-        </w:rPr>
-        <w:t>/Control</w:t>
-      </w:r>
-      <w:r>
-        <w:rPr>
-          <w:rFonts w:ascii="Calibri" w:hAnsi="Calibri" w:cs="Calibri"/>
-          <w:b/>
-          <w:bCs/>
-          <w:sz w:val="24"/>
-          <w:szCs w:val="24"/>
-        </w:rPr>
-        <w:t xml:space="preserve"> API:</w:t>
-      </w:r>
-      <w:r>
-        <w:rPr>
-          <w:rFonts w:ascii="Calibri" w:hAnsi="Calibri" w:cs="Calibri"/>
-          <w:sz w:val="24"/>
-          <w:szCs w:val="24"/>
-        </w:rPr>
-        <w:t xml:space="preserve"> To get metrics from the system to grammars, patterns and rules, be require a second interface to </w:t>
-      </w:r>
-      <w:r>
-        <w:rPr>
-          <w:rFonts w:ascii="Calibri" w:hAnsi="Calibri" w:cs="Calibri"/>
-          <w:sz w:val="24"/>
-          <w:szCs w:val="24"/>
-        </w:rPr>
-        <w:t>set database behavior.</w:t>
+        <w:t>(Roadmap) Replication/Erasure:</w:t>
+      </w:r>
+      <w:r>
+        <w:rPr>
+          <w:rFonts w:ascii="Calibri" w:hAnsi="Calibri" w:cs="Calibri"/>
+          <w:sz w:val="24"/>
+          <w:szCs w:val="24"/>
+        </w:rPr>
+        <w:t xml:space="preserve"> Apply placement and erasure-coding policies on grammar leaves for resilience and space efficiency (future extension beyond the first project scope).</w:t>
       </w:r>
     </w:p>
     <w:p>
       <w:pPr>
-        <w:spacing w:after="200" w:line="276" w:lineRule="auto"/>
-        <w:rPr>
-          <w:rFonts w:ascii="Calibri" w:hAnsi="Calibri" w:cs="Calibri"/>
-          <w:sz w:val="24"/>
-          <w:szCs w:val="24"/>
-        </w:rPr>
-      </w:pPr>
-      <w:r>
-        <w:rPr>
-          <w:rFonts w:ascii="Calibri" w:hAnsi="Calibri" w:cs="Calibri"/>
-          <w:sz w:val="24"/>
-          <w:szCs w:val="24"/>
-        </w:rPr>
-        <w:t xml:space="preserve">A6 </w:t>
-      </w:r>
-      <w:r>
-        <w:rPr>
-          <w:rFonts w:ascii="Calibri" w:hAnsi="Calibri" w:cs="Calibri"/>
-          <w:sz w:val="24"/>
-          <w:szCs w:val="24"/>
-        </w:rPr>
-        <w:t>–</w:t>
-      </w:r>
-      <w:r>
-        <w:rPr>
-          <w:rFonts w:ascii="Calibri" w:hAnsi="Calibri" w:cs="Calibri"/>
-          <w:sz w:val="24"/>
-          <w:szCs w:val="24"/>
-        </w:rPr>
-        <w:t xml:space="preserve"> </w:t>
-      </w:r>
-      <w:proofErr w:type="spellStart"/>
-      <w:r>
-        <w:rPr>
-          <w:rFonts w:ascii="Calibri" w:hAnsi="Calibri" w:cs="Calibri"/>
-          <w:b/>
-          <w:bCs/>
-          <w:sz w:val="24"/>
-          <w:szCs w:val="24"/>
-        </w:rPr>
-        <w:t>Eigentoken</w:t>
-      </w:r>
-      <w:proofErr w:type="spellEnd"/>
-      <w:r>
-        <w:rPr>
-          <w:rFonts w:ascii="Calibri" w:hAnsi="Calibri" w:cs="Calibri"/>
-          <w:b/>
-          <w:bCs/>
-          <w:sz w:val="24"/>
-          <w:szCs w:val="24"/>
-        </w:rPr>
-        <w:t xml:space="preserve"> mock of local rules:</w:t>
-      </w:r>
-      <w:r>
-        <w:rPr>
-          <w:rFonts w:ascii="Calibri" w:hAnsi="Calibri" w:cs="Calibri"/>
-          <w:sz w:val="24"/>
-          <w:szCs w:val="24"/>
-        </w:rPr>
-        <w:t xml:space="preserve"> Develop some pattern rules for</w:t>
-      </w:r>
-      <w:r>
-        <w:rPr>
-          <w:rFonts w:ascii="Calibri" w:hAnsi="Calibri" w:cs="Calibri"/>
-          <w:sz w:val="24"/>
-          <w:szCs w:val="24"/>
-        </w:rPr>
-        <w:t xml:space="preserve"> </w:t>
-      </w:r>
-      <w:proofErr w:type="spellStart"/>
-      <w:r>
-        <w:rPr>
-          <w:rFonts w:ascii="Calibri" w:hAnsi="Calibri" w:cs="Calibri"/>
-          <w:sz w:val="24"/>
-          <w:szCs w:val="24"/>
-        </w:rPr>
-        <w:t>Eigentoken</w:t>
-      </w:r>
-      <w:proofErr w:type="spellEnd"/>
-      <w:r>
-        <w:rPr>
-          <w:rFonts w:ascii="Calibri" w:hAnsi="Calibri" w:cs="Calibri"/>
-          <w:sz w:val="24"/>
-          <w:szCs w:val="24"/>
-        </w:rPr>
-        <w:t xml:space="preserve"> </w:t>
-      </w:r>
-      <w:r>
-        <w:rPr>
-          <w:rFonts w:ascii="Calibri" w:hAnsi="Calibri" w:cs="Calibri"/>
-          <w:sz w:val="24"/>
-          <w:szCs w:val="24"/>
-        </w:rPr>
-        <w:t>processing to demonstrate storage and grammar linking behavior.</w:t>
-      </w:r>
+        <w:rPr>
+          <w:rFonts w:ascii="Calibri" w:hAnsi="Calibri" w:cs="Calibri"/>
+          <w:sz w:val="24"/>
+          <w:szCs w:val="24"/>
+        </w:rPr>
+      </w:pPr>
     </w:p>
     <w:p>
       <w:pPr>
-        <w:spacing w:after="200" w:line="276" w:lineRule="auto"/>
-        <w:rPr>
-          <w:rFonts w:ascii="Calibri" w:hAnsi="Calibri" w:cs="Calibri"/>
-          <w:sz w:val="24"/>
-          <w:szCs w:val="24"/>
-        </w:rPr>
-      </w:pPr>
-      <w:r>
-        <w:rPr>
-          <w:rFonts w:ascii="Calibri" w:hAnsi="Calibri" w:cs="Calibri"/>
-          <w:sz w:val="24"/>
-          <w:szCs w:val="24"/>
-        </w:rPr>
-        <w:t>A</w:t>
-      </w:r>
-      <w:r>
-        <w:rPr>
-          <w:rFonts w:ascii="Calibri" w:hAnsi="Calibri" w:cs="Calibri"/>
-          <w:sz w:val="24"/>
-          <w:szCs w:val="24"/>
-        </w:rPr>
-        <w:t>7</w:t>
-      </w:r>
-      <w:r>
-        <w:rPr>
-          <w:rFonts w:ascii="Calibri" w:hAnsi="Calibri" w:cs="Calibri"/>
-          <w:sz w:val="24"/>
-          <w:szCs w:val="24"/>
-        </w:rPr>
-        <w:t xml:space="preserve"> – </w:t>
-      </w:r>
-      <w:r>
-        <w:rPr>
-          <w:rFonts w:ascii="Calibri" w:hAnsi="Calibri" w:cs="Calibri"/>
-          <w:b/>
-          <w:bCs/>
-          <w:sz w:val="24"/>
-          <w:szCs w:val="24"/>
-        </w:rPr>
-        <w:t>(Roadmap) Replication/Erasure:</w:t>
-      </w:r>
-      <w:r>
-        <w:rPr>
-          <w:rFonts w:ascii="Calibri" w:hAnsi="Calibri" w:cs="Calibri"/>
-          <w:sz w:val="24"/>
-          <w:szCs w:val="24"/>
-        </w:rPr>
-        <w:t xml:space="preserve"> Apply placement and erasure-coding policies on grammar leaves for resilience and space efficiency (future extension beyond the first project scope).</w:t>
+        <w:pStyle w:val="berschrift1"/>
+        <w:rPr>
+          <w:rFonts w:ascii="Calibri" w:hAnsi="Calibri" w:cs="Calibri"/>
+          <w:sz w:val="24"/>
+          <w:szCs w:val="24"/>
+        </w:rPr>
+      </w:pPr>
+      <w:r>
+        <w:rPr>
+          <w:rFonts w:ascii="Calibri" w:hAnsi="Calibri" w:cs="Calibri"/>
+          <w:sz w:val="24"/>
+          <w:szCs w:val="24"/>
+        </w:rPr>
+        <w:t>Contributions</w:t>
       </w:r>
     </w:p>
     <w:p>
       <w:pPr>
-        <w:rPr>
-          <w:rFonts w:ascii="Calibri" w:hAnsi="Calibri" w:cs="Calibri"/>
-          <w:sz w:val="24"/>
-          <w:szCs w:val="24"/>
-        </w:rPr>
-      </w:pPr>
+        <w:pStyle w:val="Aufzhlungszeichen"/>
+        <w:rPr>
+          <w:rFonts w:ascii="Calibri" w:hAnsi="Calibri" w:cs="Calibri"/>
+          <w:sz w:val="24"/>
+          <w:szCs w:val="24"/>
+        </w:rPr>
+      </w:pPr>
+      <w:r>
+        <w:rPr>
+          <w:rFonts w:ascii="Calibri" w:hAnsi="Calibri" w:cs="Calibri"/>
+          <w:sz w:val="24"/>
+          <w:szCs w:val="24"/>
+        </w:rPr>
+        <w:t>C1 (Algorithmic): Grammar</w:t>
+      </w:r>
+      <w:r>
+        <w:rPr>
+          <w:rFonts w:ascii="Cambria Math" w:hAnsi="Cambria Math" w:cs="Cambria Math"/>
+          <w:sz w:val="24"/>
+          <w:szCs w:val="24"/>
+        </w:rPr>
+        <w:t>‑</w:t>
+      </w:r>
+      <w:r>
+        <w:rPr>
+          <w:rFonts w:ascii="Calibri" w:hAnsi="Calibri" w:cs="Calibri"/>
+          <w:sz w:val="24"/>
+          <w:szCs w:val="24"/>
+        </w:rPr>
+        <w:t>aware dynamic chunking improves deduplication and edit localization versus CDC under insert/shift/rename workloads.</w:t>
+      </w:r>
     </w:p>
     <w:p>
       <w:pPr>
-        <w:pStyle w:val="berschrift1"/>
-        <w:rPr>
-          <w:rFonts w:ascii="Calibri" w:hAnsi="Calibri" w:cs="Calibri"/>
-          <w:sz w:val="24"/>
-          <w:szCs w:val="24"/>
-        </w:rPr>
-      </w:pPr>
-      <w:r>
-        <w:rPr>
-          <w:rFonts w:ascii="Calibri" w:hAnsi="Calibri" w:cs="Calibri"/>
-          <w:sz w:val="24"/>
-          <w:szCs w:val="24"/>
-        </w:rPr>
-        <w:t>Contributions</w:t>
-      </w:r>
-    </w:p>
-    <w:p>
-      <w:pPr>
         <w:pStyle w:val="Aufzhlungszeichen"/>
         <w:rPr>
           <w:rFonts w:ascii="Calibri" w:hAnsi="Calibri" w:cs="Calibri"/>
@@ -8239,41 +8668,6 @@
           <w:sz w:val="24"/>
           <w:szCs w:val="24"/>
         </w:rPr>
-        <w:t>C1 (Algorithmic): Grammar</w:t>
-      </w:r>
-      <w:r>
-        <w:rPr>
-          <w:rFonts w:ascii="Cambria Math" w:hAnsi="Cambria Math" w:cs="Cambria Math"/>
-          <w:sz w:val="24"/>
-          <w:szCs w:val="24"/>
-        </w:rPr>
-        <w:t>‑</w:t>
-      </w:r>
-      <w:r>
-        <w:rPr>
-          <w:rFonts w:ascii="Calibri" w:hAnsi="Calibri" w:cs="Calibri"/>
-          <w:sz w:val="24"/>
-          <w:szCs w:val="24"/>
-        </w:rPr>
-        <w:t>aware dynamic chunking improves deduplication and edit localization versus CDC under insert/shift/rename workloads.</w:t>
-      </w:r>
-    </w:p>
-    <w:p>
-      <w:pPr>
-        <w:pStyle w:val="Aufzhlungszeichen"/>
-        <w:rPr>
-          <w:rFonts w:ascii="Calibri" w:hAnsi="Calibri" w:cs="Calibri"/>
-          <w:sz w:val="24"/>
-          <w:szCs w:val="24"/>
-        </w:rPr>
-      </w:pPr>
-      <w:r>
-        <w:rPr>
-          <w:rFonts w:ascii="Calibri" w:hAnsi="Calibri" w:cs="Calibri"/>
-          <w:sz w:val="24"/>
-          <w:szCs w:val="24"/>
-        </w:rPr>
-        <w:lastRenderedPageBreak/>
         <w:t>C2 (Systems/Layout): A non</w:t>
       </w:r>
       <w:r>
@@ -9962,6 +10356,7 @@
           <w:sz w:val="24"/>
           <w:szCs w:val="24"/>
         </w:rPr>
+        <w:lastRenderedPageBreak/>
         <w:t>Evaluation Plan</w:t>
       </w:r>
     </w:p>
@@ -10085,7 +10480,6 @@
           <w:sz w:val="24"/>
           <w:szCs w:val="24"/>
         </w:rPr>
-        <w:lastRenderedPageBreak/>
         <w:t>Synthetic edit workloads (insert/shift/rename) to stress boundary stability</w:t>
       </w:r>
     </w:p>
@@ -11821,7 +12215,7 @@
           <w:sz w:val="24"/>
           <w:szCs w:val="24"/>
         </w:rPr>
-        <w:t>Related work</w:t>
+        <w:t>Bibliography</w:t>
       </w:r>
     </w:p>
     <w:p>
@@ -12446,7 +12840,25 @@
           <w:szCs w:val="24"/>
         </w:rPr>
         <w:noBreakHyphen/>
-        <w:t xml:space="preserve">line rule induction; conceptual basis for grammar tokens. </w:t>
+        <w:t xml:space="preserve">line rule </w:t>
+      </w:r>
+      <w:proofErr w:type="gramStart"/>
+      <w:r>
+        <w:rPr>
+          <w:rFonts w:ascii="Calibri" w:hAnsi="Calibri" w:cs="Calibri"/>
+          <w:sz w:val="24"/>
+          <w:szCs w:val="24"/>
+        </w:rPr>
+        <w:t>induction;</w:t>
+      </w:r>
+      <w:proofErr w:type="gramEnd"/>
+      <w:r>
+        <w:rPr>
+          <w:rFonts w:ascii="Calibri" w:hAnsi="Calibri" w:cs="Calibri"/>
+          <w:sz w:val="24"/>
+          <w:szCs w:val="24"/>
+        </w:rPr>
+        <w:t xml:space="preserve"> conceptual basis for grammar tokens. </w:t>
       </w:r>
       <w:proofErr w:type="spellStart"/>
       <w:r>
@@ -13242,8 +13654,19 @@
           <w:szCs w:val="24"/>
         </w:rPr>
         <w:noBreakHyphen/>
-        <w:t>Value Store with In</w:t>
-      </w:r>
+        <w:t xml:space="preserve">Value Store with </w:t>
+      </w:r>
+      <w:proofErr w:type="gramStart"/>
+      <w:r>
+        <w:rPr>
+          <w:rFonts w:ascii="Calibri" w:hAnsi="Calibri" w:cs="Calibri"/>
+          <w:b/>
+          <w:sz w:val="24"/>
+          <w:szCs w:val="24"/>
+        </w:rPr>
+        <w:t>In</w:t>
+      </w:r>
+      <w:proofErr w:type="gramEnd"/>
       <w:r>
         <w:rPr>
           <w:rFonts w:ascii="Calibri" w:hAnsi="Calibri" w:cs="Calibri"/>
@@ -13554,7 +13977,25 @@
           <w:sz w:val="24"/>
           <w:szCs w:val="24"/>
         </w:rPr>
-        <w:t xml:space="preserve">Uses BGZF (blocked GZIP) indices for random access into compressed files; a mature pattern for </w:t>
+        <w:t xml:space="preserve">Uses BGZF (blocked GZIP) indices for random access into compressed </w:t>
+      </w:r>
+      <w:proofErr w:type="gramStart"/>
+      <w:r>
+        <w:rPr>
+          <w:rFonts w:ascii="Calibri" w:hAnsi="Calibri" w:cs="Calibri"/>
+          <w:sz w:val="24"/>
+          <w:szCs w:val="24"/>
+        </w:rPr>
+        <w:t>files;</w:t>
+      </w:r>
+      <w:proofErr w:type="gramEnd"/>
+      <w:r>
+        <w:rPr>
+          <w:rFonts w:ascii="Calibri" w:hAnsi="Calibri" w:cs="Calibri"/>
+          <w:sz w:val="24"/>
+          <w:szCs w:val="24"/>
+        </w:rPr>
+        <w:t xml:space="preserve"> a mature pattern for </w:t>
       </w:r>
       <w:proofErr w:type="spellStart"/>
       <w:r>
@@ -13667,7 +14108,25 @@
           <w:szCs w:val="24"/>
         </w:rPr>
         <w:noBreakHyphen/>
-        <w:t>compressed random access (BGZF) supporting range queries. https://academic.oup.com/bioinformatics/article/25/16/2078/204688 ; https://academic.oup.com/gigascience/article/10/2/giab008/6137722</w:t>
+        <w:t xml:space="preserve">compressed random access (BGZF) supporting range queries. </w:t>
+      </w:r>
+      <w:proofErr w:type="gramStart"/>
+      <w:r>
+        <w:rPr>
+          <w:rFonts w:ascii="Calibri" w:hAnsi="Calibri" w:cs="Calibri"/>
+          <w:sz w:val="24"/>
+          <w:szCs w:val="24"/>
+        </w:rPr>
+        <w:t>https://academic.oup.com/bioinformatics/article/25/16/2078/204688 ;</w:t>
+      </w:r>
+      <w:proofErr w:type="gramEnd"/>
+      <w:r>
+        <w:rPr>
+          <w:rFonts w:ascii="Calibri" w:hAnsi="Calibri" w:cs="Calibri"/>
+          <w:sz w:val="24"/>
+          <w:szCs w:val="24"/>
+        </w:rPr>
+        <w:t xml:space="preserve"> https://academic.oup.com/gigascience/article/10/2/giab008/6137722</w:t>
       </w:r>
     </w:p>
     <w:p>
@@ -14728,8 +15187,18 @@
           <w:szCs w:val="24"/>
         </w:rPr>
         <w:noBreakHyphen/>
-        <w:t>Value Store with In</w:t>
-      </w:r>
+        <w:t xml:space="preserve">Value Store with </w:t>
+      </w:r>
+      <w:proofErr w:type="gramStart"/>
+      <w:r>
+        <w:rPr>
+          <w:rFonts w:ascii="Calibri" w:hAnsi="Calibri" w:cs="Calibri"/>
+          <w:sz w:val="24"/>
+          <w:szCs w:val="24"/>
+        </w:rPr>
+        <w:t>In</w:t>
+      </w:r>
+      <w:proofErr w:type="gramEnd"/>
       <w:r>
         <w:rPr>
           <w:rFonts w:ascii="Calibri" w:hAnsi="Calibri" w:cs="Calibri"/>
@@ -14967,7 +15436,25 @@
           <w:sz w:val="24"/>
           <w:szCs w:val="24"/>
         </w:rPr>
-        <w:t>, 10(2):giab008, 2021.</w:t>
+        <w:t>, 10(2</w:t>
+      </w:r>
+      <w:proofErr w:type="gramStart"/>
+      <w:r>
+        <w:rPr>
+          <w:rFonts w:ascii="Calibri" w:hAnsi="Calibri" w:cs="Calibri"/>
+          <w:sz w:val="24"/>
+          <w:szCs w:val="24"/>
+        </w:rPr>
+        <w:t>):giab</w:t>
+      </w:r>
+      <w:proofErr w:type="gramEnd"/>
+      <w:r>
+        <w:rPr>
+          <w:rFonts w:ascii="Calibri" w:hAnsi="Calibri" w:cs="Calibri"/>
+          <w:sz w:val="24"/>
+          <w:szCs w:val="24"/>
+        </w:rPr>
+        <w:t>008, 2021.</w:t>
       </w:r>
     </w:p>
     <w:p>
@@ -15238,7 +15725,25 @@
           <w:sz w:val="24"/>
           <w:szCs w:val="24"/>
         </w:rPr>
-        <w:t>[31] Anthropic. “The Claude 3 Model Family — Model Card.” (PDF). https://www.anthropic.com/  (direct PDF: https://www-cdn.anthropic.com/de8ba9b01c9ab7cbabf5c33b80b7bbc618857627/Model_Card_Claude_3.pdf)</w:t>
+        <w:t xml:space="preserve">[31] Anthropic. “The Claude 3 Model Family — Model Card.” (PDF). </w:t>
+      </w:r>
+      <w:proofErr w:type="gramStart"/>
+      <w:r>
+        <w:rPr>
+          <w:rFonts w:ascii="Calibri" w:hAnsi="Calibri" w:cs="Calibri"/>
+          <w:sz w:val="24"/>
+          <w:szCs w:val="24"/>
+        </w:rPr>
+        <w:t>https://www.anthropic.com/  (</w:t>
+      </w:r>
+      <w:proofErr w:type="gramEnd"/>
+      <w:r>
+        <w:rPr>
+          <w:rFonts w:ascii="Calibri" w:hAnsi="Calibri" w:cs="Calibri"/>
+          <w:sz w:val="24"/>
+          <w:szCs w:val="24"/>
+        </w:rPr>
+        <w:t>direct PDF: https://www-cdn.anthropic.com/de8ba9b01c9ab7cbabf5c33b80b7bbc618857627/Model_Card_Claude_3.pdf)</w:t>
       </w:r>
     </w:p>
     <w:p>

</xml_diff>